<commit_message>
Added some explanation of what I did
</commit_message>
<xml_diff>
--- a/Report.docx
+++ b/Report.docx
@@ -402,7 +402,15 @@
     <w:p/>
     <w:bookmarkEnd w:id="0"/>
     <w:p>
-      <w:r>
+      <w:pPr>
+        <w:rPr>
+          <w:b/>
+        </w:rPr>
+      </w:pPr>
+      <w:r>
+        <w:rPr>
+          <w:b/>
+        </w:rPr>
         <w:t>Performance</w:t>
       </w:r>
     </w:p>
@@ -417,7 +425,133 @@
         <w:rPr>
           <w:b/>
         </w:rPr>
-        <w:t>Centralized Server</w:t>
+        <w:t>Test Configuration</w:t>
+      </w:r>
+    </w:p>
+    <w:p>
+      <w:pPr>
+        <w:rPr>
+          <w:u w:val="single"/>
+        </w:rPr>
+      </w:pPr>
+    </w:p>
+    <w:p>
+      <w:pPr>
+        <w:rPr>
+          <w:b/>
+          <w:i/>
+        </w:rPr>
+      </w:pPr>
+      <w:r>
+        <w:rPr>
+          <w:u w:val="single"/>
+        </w:rPr>
+        <w:t>Initial Step:</w:t>
+      </w:r>
+    </w:p>
+    <w:p>
+      <w:r>
+        <w:t>We first build a tree by parsing a file. The file consisted of about 400,000 nodes(both file and Dir Nodes).</w:t>
+      </w:r>
+      <w:r>
+        <w:t xml:space="preserve"> The tree consisted of four very large directories about the same size of nodes (100,000) and couple really small directories.</w:t>
+      </w:r>
+      <w:r>
+        <w:t xml:space="preserve"> </w:t>
+      </w:r>
+    </w:p>
+    <w:p>
+      <w:r>
+        <w:tab/>
+      </w:r>
+      <w:r>
+        <w:t>Next we ran the request generator. The request generator plays the four operations(MKDIR,LS,RMDIR,TOUCH) with uniform distribution at a depth greater than four.</w:t>
+      </w:r>
+    </w:p>
+    <w:p>
+      <w:r>
+        <w:t>The depth requirement of the request generator is to ensure that</w:t>
+      </w:r>
+      <w:r>
+        <w:t xml:space="preserve"> the</w:t>
+      </w:r>
+      <w:r>
+        <w:t xml:space="preserve"> top level directories are not impacted my RMDIR which could drastically re</w:t>
+      </w:r>
+      <w:r>
+        <w:t xml:space="preserve">duce the size of the tree and </w:t>
+      </w:r>
+      <w:r>
+        <w:t>at the same time ensuring all operations are performed uniformly.</w:t>
+      </w:r>
+    </w:p>
+    <w:p>
+      <w:r>
+        <w:tab/>
+        <w:t>The tabulated results represents an average taken over all the clients.</w:t>
+      </w:r>
+    </w:p>
+    <w:p/>
+    <w:p>
+      <w:pPr>
+        <w:rPr>
+          <w:u w:val="single"/>
+        </w:rPr>
+      </w:pPr>
+      <w:r>
+        <w:rPr>
+          <w:u w:val="single"/>
+        </w:rPr>
+        <w:t>Settings Summary</w:t>
+      </w:r>
+    </w:p>
+    <w:p>
+      <w:r>
+        <w:t>Size of Prebuilt Tree: 400,000 nodes</w:t>
+      </w:r>
+    </w:p>
+    <w:p>
+      <w:r>
+        <w:t>Number of Clients: 48</w:t>
+      </w:r>
+    </w:p>
+    <w:p>
+      <w:r>
+        <w:t>Number of Requests(all operations) by Client:1000</w:t>
+      </w:r>
+    </w:p>
+    <w:p>
+      <w:pPr>
+        <w:rPr>
+          <w:b/>
+          <w:u w:val="single"/>
+        </w:rPr>
+      </w:pPr>
+    </w:p>
+    <w:p>
+      <w:pPr>
+        <w:rPr>
+          <w:u w:val="single"/>
+        </w:rPr>
+      </w:pPr>
+    </w:p>
+    <w:p>
+      <w:pPr>
+        <w:rPr>
+          <w:u w:val="single"/>
+        </w:rPr>
+      </w:pPr>
+      <w:r>
+        <w:rPr>
+          <w:u w:val="single"/>
+        </w:rPr>
+        <w:t>Central</w:t>
+      </w:r>
+      <w:r>
+        <w:rPr>
+          <w:u w:val="single"/>
+        </w:rPr>
+        <w:t>ized Storage</w:t>
       </w:r>
     </w:p>
     <w:p/>
@@ -832,6 +966,933 @@
             <w:r>
               <w:t>106.921560</w:t>
             </w:r>
+          </w:p>
+        </w:tc>
+      </w:tr>
+    </w:tbl>
+    <w:p>
+      <w:pPr>
+        <w:rPr>
+          <w:u w:val="single"/>
+        </w:rPr>
+      </w:pPr>
+    </w:p>
+    <w:p/>
+    <w:p>
+      <w:pPr>
+        <w:rPr>
+          <w:u w:val="single"/>
+        </w:rPr>
+      </w:pPr>
+      <w:proofErr w:type="spellStart"/>
+      <w:r>
+        <w:rPr>
+          <w:u w:val="single"/>
+        </w:rPr>
+        <w:t>Ceph</w:t>
+      </w:r>
+      <w:proofErr w:type="spellEnd"/>
+      <w:r>
+        <w:rPr>
+          <w:u w:val="single"/>
+        </w:rPr>
+        <w:t xml:space="preserve"> Storage</w:t>
+      </w:r>
+    </w:p>
+    <w:p/>
+    <w:p>
+      <w:r>
+        <w:t xml:space="preserve">For the </w:t>
+      </w:r>
+      <w:proofErr w:type="spellStart"/>
+      <w:r>
+        <w:t>Ceph</w:t>
+      </w:r>
+      <w:proofErr w:type="spellEnd"/>
+      <w:r>
+        <w:t xml:space="preserve"> Storage, the four largest directories as stated before were distributed over the four servers before running the request generator</w:t>
+      </w:r>
+    </w:p>
+    <w:p/>
+    <w:p>
+      <w:pPr>
+        <w:rPr>
+          <w:u w:val="single"/>
+        </w:rPr>
+      </w:pPr>
+      <w:r>
+        <w:rPr>
+          <w:u w:val="single"/>
+        </w:rPr>
+        <w:t>Additional</w:t>
+      </w:r>
+      <w:r>
+        <w:rPr>
+          <w:u w:val="single"/>
+        </w:rPr>
+        <w:t xml:space="preserve"> </w:t>
+      </w:r>
+      <w:r>
+        <w:rPr>
+          <w:u w:val="single"/>
+        </w:rPr>
+        <w:t>Setting</w:t>
+      </w:r>
+      <w:r>
+        <w:rPr>
+          <w:u w:val="single"/>
+        </w:rPr>
+        <w:t>s</w:t>
+      </w:r>
+    </w:p>
+    <w:p>
+      <w:r>
+        <w:t>Number of Servers: 4</w:t>
+      </w:r>
+    </w:p>
+    <w:p/>
+    <w:tbl>
+      <w:tblPr>
+        <w:tblStyle w:val="TableGrid"/>
+        <w:tblW w:w="0" w:type="auto"/>
+        <w:tblLook w:val="04A0"/>
+      </w:tblPr>
+      <w:tblGrid>
+        <w:gridCol w:w="2394"/>
+        <w:gridCol w:w="2394"/>
+        <w:gridCol w:w="2394"/>
+        <w:gridCol w:w="2394"/>
+      </w:tblGrid>
+      <w:tr>
+        <w:tc>
+          <w:tcPr>
+            <w:tcW w:w="2394" w:type="dxa"/>
+          </w:tcPr>
+          <w:p>
+            <w:pPr>
+              <w:jc w:val="center"/>
+            </w:pPr>
+          </w:p>
+        </w:tc>
+        <w:tc>
+          <w:tcPr>
+            <w:tcW w:w="2394" w:type="dxa"/>
+          </w:tcPr>
+          <w:p>
+            <w:pPr>
+              <w:jc w:val="center"/>
+              <w:rPr>
+                <w:b/>
+              </w:rPr>
+            </w:pPr>
+            <w:r>
+              <w:rPr>
+                <w:b/>
+              </w:rPr>
+              <w:t>MIN</w:t>
+            </w:r>
+            <w:r>
+              <w:rPr>
+                <w:b/>
+              </w:rPr>
+              <w:t>(ms)</w:t>
+            </w:r>
+          </w:p>
+        </w:tc>
+        <w:tc>
+          <w:tcPr>
+            <w:tcW w:w="2394" w:type="dxa"/>
+          </w:tcPr>
+          <w:p>
+            <w:pPr>
+              <w:jc w:val="center"/>
+              <w:rPr>
+                <w:b/>
+              </w:rPr>
+            </w:pPr>
+            <w:r>
+              <w:rPr>
+                <w:b/>
+              </w:rPr>
+              <w:t>AVERAGE</w:t>
+            </w:r>
+            <w:r>
+              <w:rPr>
+                <w:b/>
+              </w:rPr>
+              <w:t>(ms)</w:t>
+            </w:r>
+          </w:p>
+        </w:tc>
+        <w:tc>
+          <w:tcPr>
+            <w:tcW w:w="2394" w:type="dxa"/>
+          </w:tcPr>
+          <w:p>
+            <w:pPr>
+              <w:tabs>
+                <w:tab w:val="center" w:pos="1089"/>
+                <w:tab w:val="right" w:pos="2178"/>
+              </w:tabs>
+              <w:rPr>
+                <w:b/>
+              </w:rPr>
+            </w:pPr>
+            <w:r>
+              <w:rPr>
+                <w:b/>
+              </w:rPr>
+              <w:tab/>
+            </w:r>
+            <w:r>
+              <w:rPr>
+                <w:b/>
+              </w:rPr>
+              <w:t>MAX</w:t>
+            </w:r>
+            <w:r>
+              <w:rPr>
+                <w:b/>
+              </w:rPr>
+              <w:t>(ms)</w:t>
+            </w:r>
+            <w:r>
+              <w:rPr>
+                <w:b/>
+              </w:rPr>
+              <w:tab/>
+            </w:r>
+          </w:p>
+        </w:tc>
+      </w:tr>
+      <w:tr>
+        <w:tc>
+          <w:tcPr>
+            <w:tcW w:w="2394" w:type="dxa"/>
+          </w:tcPr>
+          <w:p>
+            <w:pPr>
+              <w:jc w:val="center"/>
+              <w:rPr>
+                <w:b/>
+              </w:rPr>
+            </w:pPr>
+            <w:r>
+              <w:rPr>
+                <w:b/>
+              </w:rPr>
+              <w:t>LS</w:t>
+            </w:r>
+          </w:p>
+        </w:tc>
+        <w:tc>
+          <w:tcPr>
+            <w:tcW w:w="2394" w:type="dxa"/>
+          </w:tcPr>
+          <w:p>
+            <w:pPr>
+              <w:jc w:val="center"/>
+            </w:pPr>
+          </w:p>
+        </w:tc>
+        <w:tc>
+          <w:tcPr>
+            <w:tcW w:w="2394" w:type="dxa"/>
+          </w:tcPr>
+          <w:p>
+            <w:pPr>
+              <w:jc w:val="center"/>
+            </w:pPr>
+          </w:p>
+        </w:tc>
+        <w:tc>
+          <w:tcPr>
+            <w:tcW w:w="2394" w:type="dxa"/>
+          </w:tcPr>
+          <w:p>
+            <w:pPr>
+              <w:jc w:val="center"/>
+            </w:pPr>
+          </w:p>
+        </w:tc>
+      </w:tr>
+      <w:tr>
+        <w:tc>
+          <w:tcPr>
+            <w:tcW w:w="2394" w:type="dxa"/>
+          </w:tcPr>
+          <w:p>
+            <w:pPr>
+              <w:jc w:val="center"/>
+              <w:rPr>
+                <w:b/>
+              </w:rPr>
+            </w:pPr>
+            <w:r>
+              <w:rPr>
+                <w:b/>
+              </w:rPr>
+              <w:t>MKDIR</w:t>
+            </w:r>
+          </w:p>
+        </w:tc>
+        <w:tc>
+          <w:tcPr>
+            <w:tcW w:w="2394" w:type="dxa"/>
+          </w:tcPr>
+          <w:p>
+            <w:pPr>
+              <w:jc w:val="center"/>
+            </w:pPr>
+          </w:p>
+        </w:tc>
+        <w:tc>
+          <w:tcPr>
+            <w:tcW w:w="2394" w:type="dxa"/>
+          </w:tcPr>
+          <w:p>
+            <w:pPr>
+              <w:jc w:val="center"/>
+            </w:pPr>
+          </w:p>
+        </w:tc>
+        <w:tc>
+          <w:tcPr>
+            <w:tcW w:w="2394" w:type="dxa"/>
+          </w:tcPr>
+          <w:p>
+            <w:pPr>
+              <w:jc w:val="center"/>
+            </w:pPr>
+          </w:p>
+        </w:tc>
+      </w:tr>
+      <w:tr>
+        <w:tc>
+          <w:tcPr>
+            <w:tcW w:w="2394" w:type="dxa"/>
+          </w:tcPr>
+          <w:p>
+            <w:pPr>
+              <w:jc w:val="center"/>
+              <w:rPr>
+                <w:b/>
+              </w:rPr>
+            </w:pPr>
+            <w:r>
+              <w:rPr>
+                <w:b/>
+              </w:rPr>
+              <w:t>TOUCH</w:t>
+            </w:r>
+          </w:p>
+        </w:tc>
+        <w:tc>
+          <w:tcPr>
+            <w:tcW w:w="2394" w:type="dxa"/>
+          </w:tcPr>
+          <w:p>
+            <w:pPr>
+              <w:jc w:val="center"/>
+            </w:pPr>
+          </w:p>
+        </w:tc>
+        <w:tc>
+          <w:tcPr>
+            <w:tcW w:w="2394" w:type="dxa"/>
+          </w:tcPr>
+          <w:p>
+            <w:pPr>
+              <w:jc w:val="center"/>
+            </w:pPr>
+          </w:p>
+        </w:tc>
+        <w:tc>
+          <w:tcPr>
+            <w:tcW w:w="2394" w:type="dxa"/>
+          </w:tcPr>
+          <w:p>
+            <w:pPr>
+              <w:jc w:val="center"/>
+            </w:pPr>
+          </w:p>
+        </w:tc>
+      </w:tr>
+      <w:tr>
+        <w:tc>
+          <w:tcPr>
+            <w:tcW w:w="2394" w:type="dxa"/>
+          </w:tcPr>
+          <w:p>
+            <w:pPr>
+              <w:jc w:val="center"/>
+              <w:rPr>
+                <w:b/>
+              </w:rPr>
+            </w:pPr>
+            <w:r>
+              <w:rPr>
+                <w:b/>
+              </w:rPr>
+              <w:t>RM</w:t>
+            </w:r>
+          </w:p>
+        </w:tc>
+        <w:tc>
+          <w:tcPr>
+            <w:tcW w:w="2394" w:type="dxa"/>
+          </w:tcPr>
+          <w:p>
+            <w:pPr>
+              <w:jc w:val="center"/>
+            </w:pPr>
+          </w:p>
+        </w:tc>
+        <w:tc>
+          <w:tcPr>
+            <w:tcW w:w="2394" w:type="dxa"/>
+          </w:tcPr>
+          <w:p>
+            <w:pPr>
+              <w:jc w:val="center"/>
+            </w:pPr>
+          </w:p>
+        </w:tc>
+        <w:tc>
+          <w:tcPr>
+            <w:tcW w:w="2394" w:type="dxa"/>
+          </w:tcPr>
+          <w:p>
+            <w:pPr>
+              <w:jc w:val="center"/>
+            </w:pPr>
+          </w:p>
+        </w:tc>
+      </w:tr>
+      <w:tr>
+        <w:trPr>
+          <w:trHeight w:val="332"/>
+        </w:trPr>
+        <w:tc>
+          <w:tcPr>
+            <w:tcW w:w="2394" w:type="dxa"/>
+          </w:tcPr>
+          <w:p>
+            <w:pPr>
+              <w:jc w:val="center"/>
+              <w:rPr>
+                <w:b/>
+              </w:rPr>
+            </w:pPr>
+            <w:r>
+              <w:rPr>
+                <w:b/>
+              </w:rPr>
+              <w:t>RMDIR</w:t>
+            </w:r>
+          </w:p>
+        </w:tc>
+        <w:tc>
+          <w:tcPr>
+            <w:tcW w:w="2394" w:type="dxa"/>
+          </w:tcPr>
+          <w:p>
+            <w:pPr>
+              <w:jc w:val="center"/>
+            </w:pPr>
+          </w:p>
+        </w:tc>
+        <w:tc>
+          <w:tcPr>
+            <w:tcW w:w="2394" w:type="dxa"/>
+          </w:tcPr>
+          <w:p>
+            <w:pPr>
+              <w:jc w:val="center"/>
+            </w:pPr>
+          </w:p>
+        </w:tc>
+        <w:tc>
+          <w:tcPr>
+            <w:tcW w:w="2394" w:type="dxa"/>
+          </w:tcPr>
+          <w:p>
+            <w:pPr>
+              <w:jc w:val="center"/>
+            </w:pPr>
+          </w:p>
+        </w:tc>
+      </w:tr>
+    </w:tbl>
+    <w:p/>
+    <w:p>
+      <w:pPr>
+        <w:rPr>
+          <w:u w:val="single"/>
+        </w:rPr>
+      </w:pPr>
+    </w:p>
+    <w:p>
+      <w:pPr>
+        <w:rPr>
+          <w:u w:val="single"/>
+        </w:rPr>
+      </w:pPr>
+    </w:p>
+    <w:p>
+      <w:pPr>
+        <w:rPr>
+          <w:u w:val="single"/>
+        </w:rPr>
+      </w:pPr>
+      <w:r>
+        <w:rPr>
+          <w:u w:val="single"/>
+        </w:rPr>
+        <w:t>Cassandra storage</w:t>
+      </w:r>
+    </w:p>
+    <w:p>
+      <w:pPr>
+        <w:rPr>
+          <w:u w:val="single"/>
+        </w:rPr>
+      </w:pPr>
+    </w:p>
+    <w:p>
+      <w:pPr>
+        <w:rPr>
+          <w:u w:val="single"/>
+        </w:rPr>
+      </w:pPr>
+    </w:p>
+    <w:p>
+      <w:pPr>
+        <w:rPr>
+          <w:u w:val="single"/>
+        </w:rPr>
+      </w:pPr>
+      <w:r>
+        <w:rPr>
+          <w:u w:val="single"/>
+        </w:rPr>
+        <w:t>Additional</w:t>
+      </w:r>
+      <w:r>
+        <w:rPr>
+          <w:u w:val="single"/>
+        </w:rPr>
+        <w:t xml:space="preserve"> </w:t>
+      </w:r>
+      <w:r>
+        <w:rPr>
+          <w:u w:val="single"/>
+        </w:rPr>
+        <w:t>Setting</w:t>
+      </w:r>
+      <w:r>
+        <w:rPr>
+          <w:u w:val="single"/>
+        </w:rPr>
+        <w:t>s</w:t>
+      </w:r>
+    </w:p>
+    <w:p>
+      <w:r>
+        <w:t>Number of</w:t>
+      </w:r>
+      <w:r>
+        <w:t xml:space="preserve"> Servers: 3</w:t>
+      </w:r>
+    </w:p>
+    <w:p>
+      <w:r>
+        <w:t>Replication: 2</w:t>
+      </w:r>
+    </w:p>
+    <w:p>
+      <w:r>
+        <w:t xml:space="preserve">Number </w:t>
+      </w:r>
+      <w:proofErr w:type="spellStart"/>
+      <w:r>
+        <w:t>LockServer</w:t>
+      </w:r>
+      <w:proofErr w:type="spellEnd"/>
+      <w:r>
+        <w:t>: 1</w:t>
+      </w:r>
+    </w:p>
+    <w:p/>
+    <w:tbl>
+      <w:tblPr>
+        <w:tblStyle w:val="TableGrid"/>
+        <w:tblW w:w="0" w:type="auto"/>
+        <w:tblLook w:val="04A0"/>
+      </w:tblPr>
+      <w:tblGrid>
+        <w:gridCol w:w="2394"/>
+        <w:gridCol w:w="2394"/>
+        <w:gridCol w:w="2394"/>
+        <w:gridCol w:w="2394"/>
+      </w:tblGrid>
+      <w:tr>
+        <w:tc>
+          <w:tcPr>
+            <w:tcW w:w="2394" w:type="dxa"/>
+          </w:tcPr>
+          <w:p>
+            <w:pPr>
+              <w:jc w:val="center"/>
+            </w:pPr>
+          </w:p>
+        </w:tc>
+        <w:tc>
+          <w:tcPr>
+            <w:tcW w:w="2394" w:type="dxa"/>
+          </w:tcPr>
+          <w:p>
+            <w:pPr>
+              <w:jc w:val="center"/>
+              <w:rPr>
+                <w:b/>
+              </w:rPr>
+            </w:pPr>
+            <w:r>
+              <w:rPr>
+                <w:b/>
+              </w:rPr>
+              <w:t>MIN</w:t>
+            </w:r>
+            <w:r>
+              <w:rPr>
+                <w:b/>
+              </w:rPr>
+              <w:t>(ms)</w:t>
+            </w:r>
+          </w:p>
+        </w:tc>
+        <w:tc>
+          <w:tcPr>
+            <w:tcW w:w="2394" w:type="dxa"/>
+          </w:tcPr>
+          <w:p>
+            <w:pPr>
+              <w:jc w:val="center"/>
+              <w:rPr>
+                <w:b/>
+              </w:rPr>
+            </w:pPr>
+            <w:r>
+              <w:rPr>
+                <w:b/>
+              </w:rPr>
+              <w:t>AVERAGE</w:t>
+            </w:r>
+            <w:r>
+              <w:rPr>
+                <w:b/>
+              </w:rPr>
+              <w:t>(ms)</w:t>
+            </w:r>
+          </w:p>
+        </w:tc>
+        <w:tc>
+          <w:tcPr>
+            <w:tcW w:w="2394" w:type="dxa"/>
+          </w:tcPr>
+          <w:p>
+            <w:pPr>
+              <w:tabs>
+                <w:tab w:val="center" w:pos="1089"/>
+                <w:tab w:val="right" w:pos="2178"/>
+              </w:tabs>
+              <w:rPr>
+                <w:b/>
+              </w:rPr>
+            </w:pPr>
+            <w:r>
+              <w:rPr>
+                <w:b/>
+              </w:rPr>
+              <w:tab/>
+            </w:r>
+            <w:r>
+              <w:rPr>
+                <w:b/>
+              </w:rPr>
+              <w:t>MAX</w:t>
+            </w:r>
+            <w:r>
+              <w:rPr>
+                <w:b/>
+              </w:rPr>
+              <w:t>(ms)</w:t>
+            </w:r>
+            <w:r>
+              <w:rPr>
+                <w:b/>
+              </w:rPr>
+              <w:tab/>
+            </w:r>
+          </w:p>
+        </w:tc>
+      </w:tr>
+      <w:tr>
+        <w:tc>
+          <w:tcPr>
+            <w:tcW w:w="2394" w:type="dxa"/>
+          </w:tcPr>
+          <w:p>
+            <w:pPr>
+              <w:jc w:val="center"/>
+              <w:rPr>
+                <w:b/>
+              </w:rPr>
+            </w:pPr>
+            <w:r>
+              <w:rPr>
+                <w:b/>
+              </w:rPr>
+              <w:t>LS</w:t>
+            </w:r>
+          </w:p>
+        </w:tc>
+        <w:tc>
+          <w:tcPr>
+            <w:tcW w:w="2394" w:type="dxa"/>
+          </w:tcPr>
+          <w:p>
+            <w:pPr>
+              <w:jc w:val="center"/>
+            </w:pPr>
+          </w:p>
+        </w:tc>
+        <w:tc>
+          <w:tcPr>
+            <w:tcW w:w="2394" w:type="dxa"/>
+          </w:tcPr>
+          <w:p>
+            <w:pPr>
+              <w:jc w:val="center"/>
+            </w:pPr>
+          </w:p>
+        </w:tc>
+        <w:tc>
+          <w:tcPr>
+            <w:tcW w:w="2394" w:type="dxa"/>
+          </w:tcPr>
+          <w:p>
+            <w:pPr>
+              <w:jc w:val="center"/>
+            </w:pPr>
+          </w:p>
+        </w:tc>
+      </w:tr>
+      <w:tr>
+        <w:tc>
+          <w:tcPr>
+            <w:tcW w:w="2394" w:type="dxa"/>
+          </w:tcPr>
+          <w:p>
+            <w:pPr>
+              <w:jc w:val="center"/>
+              <w:rPr>
+                <w:b/>
+              </w:rPr>
+            </w:pPr>
+            <w:r>
+              <w:rPr>
+                <w:b/>
+              </w:rPr>
+              <w:t>MKDIR</w:t>
+            </w:r>
+          </w:p>
+        </w:tc>
+        <w:tc>
+          <w:tcPr>
+            <w:tcW w:w="2394" w:type="dxa"/>
+          </w:tcPr>
+          <w:p>
+            <w:pPr>
+              <w:jc w:val="center"/>
+            </w:pPr>
+          </w:p>
+        </w:tc>
+        <w:tc>
+          <w:tcPr>
+            <w:tcW w:w="2394" w:type="dxa"/>
+          </w:tcPr>
+          <w:p>
+            <w:pPr>
+              <w:jc w:val="center"/>
+            </w:pPr>
+          </w:p>
+        </w:tc>
+        <w:tc>
+          <w:tcPr>
+            <w:tcW w:w="2394" w:type="dxa"/>
+          </w:tcPr>
+          <w:p>
+            <w:pPr>
+              <w:jc w:val="center"/>
+            </w:pPr>
+          </w:p>
+        </w:tc>
+      </w:tr>
+      <w:tr>
+        <w:tc>
+          <w:tcPr>
+            <w:tcW w:w="2394" w:type="dxa"/>
+          </w:tcPr>
+          <w:p>
+            <w:pPr>
+              <w:jc w:val="center"/>
+              <w:rPr>
+                <w:b/>
+              </w:rPr>
+            </w:pPr>
+            <w:r>
+              <w:rPr>
+                <w:b/>
+              </w:rPr>
+              <w:t>TOUCH</w:t>
+            </w:r>
+          </w:p>
+        </w:tc>
+        <w:tc>
+          <w:tcPr>
+            <w:tcW w:w="2394" w:type="dxa"/>
+          </w:tcPr>
+          <w:p>
+            <w:pPr>
+              <w:jc w:val="center"/>
+            </w:pPr>
+          </w:p>
+        </w:tc>
+        <w:tc>
+          <w:tcPr>
+            <w:tcW w:w="2394" w:type="dxa"/>
+          </w:tcPr>
+          <w:p>
+            <w:pPr>
+              <w:jc w:val="center"/>
+            </w:pPr>
+          </w:p>
+        </w:tc>
+        <w:tc>
+          <w:tcPr>
+            <w:tcW w:w="2394" w:type="dxa"/>
+          </w:tcPr>
+          <w:p>
+            <w:pPr>
+              <w:jc w:val="center"/>
+            </w:pPr>
+          </w:p>
+        </w:tc>
+      </w:tr>
+      <w:tr>
+        <w:tc>
+          <w:tcPr>
+            <w:tcW w:w="2394" w:type="dxa"/>
+          </w:tcPr>
+          <w:p>
+            <w:pPr>
+              <w:jc w:val="center"/>
+              <w:rPr>
+                <w:b/>
+              </w:rPr>
+            </w:pPr>
+            <w:r>
+              <w:rPr>
+                <w:b/>
+              </w:rPr>
+              <w:t>RM</w:t>
+            </w:r>
+          </w:p>
+        </w:tc>
+        <w:tc>
+          <w:tcPr>
+            <w:tcW w:w="2394" w:type="dxa"/>
+          </w:tcPr>
+          <w:p>
+            <w:pPr>
+              <w:jc w:val="center"/>
+            </w:pPr>
+          </w:p>
+        </w:tc>
+        <w:tc>
+          <w:tcPr>
+            <w:tcW w:w="2394" w:type="dxa"/>
+          </w:tcPr>
+          <w:p>
+            <w:pPr>
+              <w:jc w:val="center"/>
+            </w:pPr>
+          </w:p>
+        </w:tc>
+        <w:tc>
+          <w:tcPr>
+            <w:tcW w:w="2394" w:type="dxa"/>
+          </w:tcPr>
+          <w:p>
+            <w:pPr>
+              <w:jc w:val="center"/>
+            </w:pPr>
+          </w:p>
+        </w:tc>
+      </w:tr>
+      <w:tr>
+        <w:trPr>
+          <w:trHeight w:val="332"/>
+        </w:trPr>
+        <w:tc>
+          <w:tcPr>
+            <w:tcW w:w="2394" w:type="dxa"/>
+          </w:tcPr>
+          <w:p>
+            <w:pPr>
+              <w:jc w:val="center"/>
+              <w:rPr>
+                <w:b/>
+              </w:rPr>
+            </w:pPr>
+            <w:r>
+              <w:rPr>
+                <w:b/>
+              </w:rPr>
+              <w:t>RMDIR</w:t>
+            </w:r>
+          </w:p>
+        </w:tc>
+        <w:tc>
+          <w:tcPr>
+            <w:tcW w:w="2394" w:type="dxa"/>
+          </w:tcPr>
+          <w:p>
+            <w:pPr>
+              <w:jc w:val="center"/>
+            </w:pPr>
+          </w:p>
+        </w:tc>
+        <w:tc>
+          <w:tcPr>
+            <w:tcW w:w="2394" w:type="dxa"/>
+          </w:tcPr>
+          <w:p>
+            <w:pPr>
+              <w:jc w:val="center"/>
+            </w:pPr>
+          </w:p>
+        </w:tc>
+        <w:tc>
+          <w:tcPr>
+            <w:tcW w:w="2394" w:type="dxa"/>
+          </w:tcPr>
+          <w:p>
+            <w:pPr>
+              <w:jc w:val="center"/>
+            </w:pPr>
           </w:p>
         </w:tc>
       </w:tr>

</xml_diff>

<commit_message>
Added ceoh client into report
</commit_message>
<xml_diff>
--- a/Report.docx
+++ b/Report.docx
@@ -315,6 +315,48 @@
       <w:pPr>
         <w:pStyle w:val="Heading1"/>
       </w:pPr>
+      <w:proofErr w:type="spellStart"/>
+      <w:r>
+        <w:t>Ceph</w:t>
+      </w:r>
+      <w:proofErr w:type="spellEnd"/>
+      <w:r>
+        <w:t xml:space="preserve"> Client</w:t>
+      </w:r>
+    </w:p>
+    <w:p>
+      <w:r>
+        <w:t xml:space="preserve">When the Server detects that the node on the path resides on another server, it returns a Redirect message with the address of that server. The </w:t>
+      </w:r>
+      <w:proofErr w:type="spellStart"/>
+      <w:r>
+        <w:t>Ceph</w:t>
+      </w:r>
+      <w:proofErr w:type="spellEnd"/>
+      <w:r>
+        <w:t xml:space="preserve"> client builds a structure to associate this node with the server containing the partition. Any future request that is made with a path that contains this node would then routed to the correct server. The </w:t>
+      </w:r>
+      <w:proofErr w:type="spellStart"/>
+      <w:r>
+        <w:t>ceph</w:t>
+      </w:r>
+      <w:proofErr w:type="spellEnd"/>
+      <w:r>
+        <w:t xml:space="preserve"> client utilized longest prefix matching using </w:t>
+      </w:r>
+      <w:proofErr w:type="spellStart"/>
+      <w:r>
+        <w:t>Trie</w:t>
+      </w:r>
+      <w:proofErr w:type="spellEnd"/>
+      <w:r>
+        <w:t xml:space="preserve"> data structure to match the path with the correct server.  </w:t>
+      </w:r>
+    </w:p>
+    <w:p>
+      <w:pPr>
+        <w:pStyle w:val="Heading1"/>
+      </w:pPr>
       <w:r>
         <w:t>Unix Solution</w:t>
       </w:r>
@@ -338,13 +380,16 @@
     <w:p/>
     <w:p>
       <w:r>
-        <w:t>Since the component that stores the information is a distributed database, all of the logic for interacting with the metadata had to be programmed into the client, additionally there’s nothing stopping anyone with access to the client from maliciously modifying the data in the database.</w:t>
+        <w:t xml:space="preserve">Since the component that stores the information is a distributed database, all of the logic for interacting with the metadata had to be programmed into the client, additionally there’s </w:t>
+      </w:r>
+      <w:r>
+        <w:lastRenderedPageBreak/>
+        <w:t>nothing stopping anyone with access to the client from maliciously modifying the data in the database.</w:t>
       </w:r>
     </w:p>
     <w:p/>
     <w:p>
       <w:r>
-        <w:lastRenderedPageBreak/>
         <w:t xml:space="preserve">Additionally the </w:t>
       </w:r>
       <w:proofErr w:type="spellStart"/>
@@ -404,37 +449,23 @@
     <w:p>
       <w:pPr>
         <w:rPr>
-          <w:b/>
-        </w:rPr>
-      </w:pPr>
-      <w:r>
-        <w:rPr>
-          <w:b/>
+          <w:rFonts w:asciiTheme="majorHAnsi" w:eastAsiaTheme="majorEastAsia" w:hAnsiTheme="majorHAnsi" w:cstheme="majorBidi"/>
+          <w:color w:val="2F5496" w:themeColor="accent1" w:themeShade="BF"/>
+          <w:sz w:val="32"/>
+          <w:szCs w:val="32"/>
+        </w:rPr>
+      </w:pPr>
+      <w:r>
+        <w:rPr>
+          <w:rFonts w:asciiTheme="majorHAnsi" w:eastAsiaTheme="majorEastAsia" w:hAnsiTheme="majorHAnsi" w:cstheme="majorBidi"/>
+          <w:color w:val="2F5496" w:themeColor="accent1" w:themeShade="BF"/>
+          <w:sz w:val="32"/>
+          <w:szCs w:val="32"/>
         </w:rPr>
         <w:t>Performance</w:t>
       </w:r>
     </w:p>
     <w:p/>
-    <w:p>
-      <w:pPr>
-        <w:rPr>
-          <w:b/>
-        </w:rPr>
-      </w:pPr>
-      <w:r>
-        <w:rPr>
-          <w:b/>
-        </w:rPr>
-        <w:t>Test Configuration</w:t>
-      </w:r>
-    </w:p>
-    <w:p>
-      <w:pPr>
-        <w:rPr>
-          <w:u w:val="single"/>
-        </w:rPr>
-      </w:pPr>
-    </w:p>
     <w:p>
       <w:pPr>
         <w:rPr>
@@ -880,6 +911,7 @@
               <w:rPr>
                 <w:b/>
               </w:rPr>
+              <w:lastRenderedPageBreak/>
               <w:t>RM</w:t>
             </w:r>
           </w:p>
@@ -1028,60 +1060,6 @@
         <w:t xml:space="preserve"> Storage, the four largest directories as stated before were distributed over the four servers before running the request generator</w:t>
       </w:r>
     </w:p>
-    <w:p/>
-    <w:p>
-      <w:r>
-        <w:t xml:space="preserve">LS: </w:t>
-      </w:r>
-      <w:proofErr w:type="spellStart"/>
-      <w:r>
-        <w:t>DoubleSummaryStatistics</w:t>
-      </w:r>
-      <w:proofErr w:type="spellEnd"/>
-      <w:r>
-        <w:t>{count=227665, sum=1153747.350937, min=0.641598, average=5.067741, max=533.714807}</w:t>
-      </w:r>
-    </w:p>
-    <w:p>
-      <w:r>
-        <w:t xml:space="preserve">TOUCH: </w:t>
-      </w:r>
-      <w:proofErr w:type="spellStart"/>
-      <w:r>
-        <w:t>DoubleSummaryStatistics</w:t>
-      </w:r>
-      <w:proofErr w:type="spellEnd"/>
-      <w:r>
-        <w:t>{count=245, sum=1941.562748, min=1.692248, average=7.924746, max=176.404410}</w:t>
-      </w:r>
-    </w:p>
-    <w:p>
-      <w:r>
-        <w:t xml:space="preserve">RM: </w:t>
-      </w:r>
-      <w:proofErr w:type="spellStart"/>
-      <w:r>
-        <w:t>DoubleSummaryStatistics</w:t>
-      </w:r>
-      <w:proofErr w:type="spellEnd"/>
-      <w:r>
-        <w:t>{count=54, sum=653.931020, min=2.249456, average=12.109834, max=147.450659}</w:t>
-      </w:r>
-    </w:p>
-    <w:p>
-      <w:r>
-        <w:t xml:space="preserve">RMDIR: </w:t>
-      </w:r>
-      <w:proofErr w:type="spellStart"/>
-      <w:r>
-        <w:t>DoubleSummaryStatistics</w:t>
-      </w:r>
-      <w:proofErr w:type="spellEnd"/>
-      <w:r>
-        <w:t>{count=261, sum=1937.781644, min=1.629728, average=7.424451, max=102.057709}</w:t>
-      </w:r>
-    </w:p>
-    <w:p/>
     <w:p/>
     <w:p>
       <w:pPr>
@@ -1621,7 +1599,7 @@
     </w:p>
     <w:p>
       <w:r>
-        <w:t>Replication: 2</w:t>
+        <w:t>Replication: 1</w:t>
       </w:r>
     </w:p>
     <w:p>

</xml_diff>

<commit_message>
Perfomacne of Casasndra and analysis
</commit_message>
<xml_diff>
--- a/Report.docx
+++ b/Report.docx
@@ -603,6 +603,11 @@
       </w:r>
     </w:p>
     <w:p>
+      <w:r>
+        <w:t>Depth Range : 5-8</w:t>
+      </w:r>
+    </w:p>
+    <w:p>
       <w:pPr>
         <w:rPr>
           <w:b/>
@@ -623,10 +628,39 @@
           <w:u w:val="single"/>
         </w:rPr>
       </w:pPr>
-      <w:r>
-        <w:rPr>
-          <w:u w:val="single"/>
-        </w:rPr>
+    </w:p>
+    <w:p>
+      <w:pPr>
+        <w:rPr>
+          <w:u w:val="single"/>
+        </w:rPr>
+      </w:pPr>
+    </w:p>
+    <w:p>
+      <w:pPr>
+        <w:rPr>
+          <w:u w:val="single"/>
+        </w:rPr>
+      </w:pPr>
+    </w:p>
+    <w:p>
+      <w:pPr>
+        <w:rPr>
+          <w:u w:val="single"/>
+        </w:rPr>
+      </w:pPr>
+    </w:p>
+    <w:p>
+      <w:pPr>
+        <w:rPr>
+          <w:u w:val="single"/>
+        </w:rPr>
+      </w:pPr>
+      <w:r>
+        <w:rPr>
+          <w:u w:val="single"/>
+        </w:rPr>
+        <w:lastRenderedPageBreak/>
         <w:t>Central</w:t>
       </w:r>
       <w:r>
@@ -827,7 +861,6 @@
               <w:rPr>
                 <w:b/>
               </w:rPr>
-              <w:lastRenderedPageBreak/>
               <w:t>MKDIR</w:t>
             </w:r>
           </w:p>
@@ -1588,10 +1621,10 @@
         <w:t>operations</w:t>
       </w:r>
       <w:r>
-        <w:t>. Therefore we had to override the settings</w:t>
-      </w:r>
-      <w:r>
-        <w:t>.</w:t>
+        <w:t xml:space="preserve">. Therefore we had to </w:t>
+      </w:r>
+      <w:r>
+        <w:t>change the size of the tree.</w:t>
       </w:r>
     </w:p>
     <w:p/>
@@ -1634,31 +1667,69 @@
       <w:r>
         <w:t>Number of Requests(all operations) by Client:100</w:t>
       </w:r>
-    </w:p>
-    <w:p>
-      <w:pPr>
-        <w:rPr>
-          <w:u w:val="single"/>
-        </w:rPr>
-      </w:pPr>
-    </w:p>
-    <w:p>
-      <w:pPr>
-        <w:rPr>
-          <w:u w:val="single"/>
-        </w:rPr>
-      </w:pPr>
-    </w:p>
-    <w:p>
-      <w:pPr>
-        <w:rPr>
-          <w:u w:val="single"/>
-        </w:rPr>
-      </w:pPr>
-      <w:r>
-        <w:rPr>
-          <w:u w:val="single"/>
-        </w:rPr>
+      <w:r>
+        <w:t>0</w:t>
+      </w:r>
+    </w:p>
+    <w:p>
+      <w:r>
+        <w:t>Depth Range : 3-5</w:t>
+      </w:r>
+    </w:p>
+    <w:p/>
+    <w:p>
+      <w:pPr>
+        <w:rPr>
+          <w:u w:val="single"/>
+        </w:rPr>
+      </w:pPr>
+    </w:p>
+    <w:p>
+      <w:pPr>
+        <w:rPr>
+          <w:u w:val="single"/>
+        </w:rPr>
+      </w:pPr>
+    </w:p>
+    <w:p>
+      <w:pPr>
+        <w:rPr>
+          <w:u w:val="single"/>
+        </w:rPr>
+      </w:pPr>
+    </w:p>
+    <w:p>
+      <w:pPr>
+        <w:rPr>
+          <w:u w:val="single"/>
+        </w:rPr>
+      </w:pPr>
+    </w:p>
+    <w:p>
+      <w:pPr>
+        <w:rPr>
+          <w:u w:val="single"/>
+        </w:rPr>
+      </w:pPr>
+    </w:p>
+    <w:p>
+      <w:pPr>
+        <w:rPr>
+          <w:u w:val="single"/>
+        </w:rPr>
+      </w:pPr>
+    </w:p>
+    <w:p>
+      <w:pPr>
+        <w:rPr>
+          <w:u w:val="single"/>
+        </w:rPr>
+      </w:pPr>
+      <w:r>
+        <w:rPr>
+          <w:u w:val="single"/>
+        </w:rPr>
+        <w:lastRenderedPageBreak/>
         <w:t>Additional</w:t>
       </w:r>
       <w:r>
@@ -1858,26 +1929,35 @@
             <w:pPr>
               <w:jc w:val="center"/>
             </w:pPr>
-          </w:p>
-        </w:tc>
-        <w:tc>
-          <w:tcPr>
-            <w:tcW w:w="2394" w:type="dxa"/>
-          </w:tcPr>
-          <w:p>
-            <w:pPr>
-              <w:jc w:val="center"/>
-            </w:pPr>
-          </w:p>
-        </w:tc>
-        <w:tc>
-          <w:tcPr>
-            <w:tcW w:w="2394" w:type="dxa"/>
-          </w:tcPr>
-          <w:p>
-            <w:pPr>
-              <w:jc w:val="center"/>
-            </w:pPr>
+            <w:r>
+              <w:t>1.378253</w:t>
+            </w:r>
+          </w:p>
+        </w:tc>
+        <w:tc>
+          <w:tcPr>
+            <w:tcW w:w="2394" w:type="dxa"/>
+          </w:tcPr>
+          <w:p>
+            <w:pPr>
+              <w:jc w:val="center"/>
+            </w:pPr>
+            <w:r>
+              <w:t>6.755787</w:t>
+            </w:r>
+          </w:p>
+        </w:tc>
+        <w:tc>
+          <w:tcPr>
+            <w:tcW w:w="2394" w:type="dxa"/>
+          </w:tcPr>
+          <w:p>
+            <w:pPr>
+              <w:jc w:val="center"/>
+            </w:pPr>
+            <w:r>
+              <w:t>575.999250</w:t>
+            </w:r>
           </w:p>
         </w:tc>
       </w:tr>
@@ -1909,26 +1989,35 @@
             <w:pPr>
               <w:jc w:val="center"/>
             </w:pPr>
-          </w:p>
-        </w:tc>
-        <w:tc>
-          <w:tcPr>
-            <w:tcW w:w="2394" w:type="dxa"/>
-          </w:tcPr>
-          <w:p>
-            <w:pPr>
-              <w:jc w:val="center"/>
-            </w:pPr>
-          </w:p>
-        </w:tc>
-        <w:tc>
-          <w:tcPr>
-            <w:tcW w:w="2394" w:type="dxa"/>
-          </w:tcPr>
-          <w:p>
-            <w:pPr>
-              <w:jc w:val="center"/>
-            </w:pPr>
+            <w:r>
+              <w:t>1.027119</w:t>
+            </w:r>
+          </w:p>
+        </w:tc>
+        <w:tc>
+          <w:tcPr>
+            <w:tcW w:w="2394" w:type="dxa"/>
+          </w:tcPr>
+          <w:p>
+            <w:pPr>
+              <w:jc w:val="center"/>
+            </w:pPr>
+            <w:r>
+              <w:t>5.019692</w:t>
+            </w:r>
+          </w:p>
+        </w:tc>
+        <w:tc>
+          <w:tcPr>
+            <w:tcW w:w="2394" w:type="dxa"/>
+          </w:tcPr>
+          <w:p>
+            <w:pPr>
+              <w:jc w:val="center"/>
+            </w:pPr>
+            <w:r>
+              <w:t>35.051343</w:t>
+            </w:r>
           </w:p>
         </w:tc>
       </w:tr>
@@ -1960,26 +2049,35 @@
             <w:pPr>
               <w:jc w:val="center"/>
             </w:pPr>
-          </w:p>
-        </w:tc>
-        <w:tc>
-          <w:tcPr>
-            <w:tcW w:w="2394" w:type="dxa"/>
-          </w:tcPr>
-          <w:p>
-            <w:pPr>
-              <w:jc w:val="center"/>
-            </w:pPr>
-          </w:p>
-        </w:tc>
-        <w:tc>
-          <w:tcPr>
-            <w:tcW w:w="2394" w:type="dxa"/>
-          </w:tcPr>
-          <w:p>
-            <w:pPr>
-              <w:jc w:val="center"/>
-            </w:pPr>
+            <w:r>
+              <w:t>0.888927</w:t>
+            </w:r>
+          </w:p>
+        </w:tc>
+        <w:tc>
+          <w:tcPr>
+            <w:tcW w:w="2394" w:type="dxa"/>
+          </w:tcPr>
+          <w:p>
+            <w:pPr>
+              <w:jc w:val="center"/>
+            </w:pPr>
+            <w:r>
+              <w:t>6.344912</w:t>
+            </w:r>
+          </w:p>
+        </w:tc>
+        <w:tc>
+          <w:tcPr>
+            <w:tcW w:w="2394" w:type="dxa"/>
+          </w:tcPr>
+          <w:p>
+            <w:pPr>
+              <w:jc w:val="center"/>
+            </w:pPr>
+            <w:r>
+              <w:t>68.975634</w:t>
+            </w:r>
           </w:p>
         </w:tc>
       </w:tr>
@@ -2011,26 +2109,35 @@
             <w:pPr>
               <w:jc w:val="center"/>
             </w:pPr>
-          </w:p>
-        </w:tc>
-        <w:tc>
-          <w:tcPr>
-            <w:tcW w:w="2394" w:type="dxa"/>
-          </w:tcPr>
-          <w:p>
-            <w:pPr>
-              <w:jc w:val="center"/>
-            </w:pPr>
-          </w:p>
-        </w:tc>
-        <w:tc>
-          <w:tcPr>
-            <w:tcW w:w="2394" w:type="dxa"/>
-          </w:tcPr>
-          <w:p>
-            <w:pPr>
-              <w:jc w:val="center"/>
-            </w:pPr>
+            <w:r>
+              <w:t>1.924324</w:t>
+            </w:r>
+          </w:p>
+        </w:tc>
+        <w:tc>
+          <w:tcPr>
+            <w:tcW w:w="2394" w:type="dxa"/>
+          </w:tcPr>
+          <w:p>
+            <w:pPr>
+              <w:jc w:val="center"/>
+            </w:pPr>
+            <w:r>
+              <w:t>8.417549</w:t>
+            </w:r>
+          </w:p>
+        </w:tc>
+        <w:tc>
+          <w:tcPr>
+            <w:tcW w:w="2394" w:type="dxa"/>
+          </w:tcPr>
+          <w:p>
+            <w:pPr>
+              <w:jc w:val="center"/>
+            </w:pPr>
+            <w:r>
+              <w:t>32.024492</w:t>
+            </w:r>
           </w:p>
         </w:tc>
       </w:tr>
@@ -2053,7 +2160,6 @@
               <w:rPr>
                 <w:b/>
               </w:rPr>
-              <w:lastRenderedPageBreak/>
               <w:t>RMDIR</w:t>
             </w:r>
           </w:p>
@@ -2066,26 +2172,43 @@
             <w:pPr>
               <w:jc w:val="center"/>
             </w:pPr>
-          </w:p>
-        </w:tc>
-        <w:tc>
-          <w:tcPr>
-            <w:tcW w:w="2394" w:type="dxa"/>
-          </w:tcPr>
-          <w:p>
-            <w:pPr>
-              <w:jc w:val="center"/>
-            </w:pPr>
-          </w:p>
-        </w:tc>
-        <w:tc>
-          <w:tcPr>
-            <w:tcW w:w="2394" w:type="dxa"/>
-          </w:tcPr>
-          <w:p>
-            <w:pPr>
-              <w:jc w:val="center"/>
-            </w:pPr>
+            <w:r>
+              <w:t>1.980665</w:t>
+            </w:r>
+          </w:p>
+        </w:tc>
+        <w:tc>
+          <w:tcPr>
+            <w:tcW w:w="2394" w:type="dxa"/>
+          </w:tcPr>
+          <w:p>
+            <w:pPr>
+              <w:tabs>
+                <w:tab w:val="left" w:pos="555"/>
+              </w:tabs>
+              <w:jc w:val="center"/>
+            </w:pPr>
+            <w:r>
+              <w:t>8.535870</w:t>
+            </w:r>
+          </w:p>
+        </w:tc>
+        <w:tc>
+          <w:tcPr>
+            <w:tcW w:w="2394" w:type="dxa"/>
+          </w:tcPr>
+          <w:p>
+            <w:pPr>
+              <w:tabs>
+                <w:tab w:val="left" w:pos="555"/>
+              </w:tabs>
+            </w:pPr>
+            <w:r>
+              <w:tab/>
+            </w:r>
+            <w:r>
+              <w:t>144.664141</w:t>
+            </w:r>
           </w:p>
         </w:tc>
       </w:tr>
@@ -2137,6 +2260,25 @@
       <w:proofErr w:type="spellEnd"/>
       <w:r>
         <w:t xml:space="preserve"> storage and Cassandra Storage. </w:t>
+      </w:r>
+      <w:r>
+        <w:t xml:space="preserve">The Cassandra Storage performed equally as </w:t>
+      </w:r>
+      <w:proofErr w:type="spellStart"/>
+      <w:r>
+        <w:t>Ceph</w:t>
+      </w:r>
+      <w:proofErr w:type="spellEnd"/>
+      <w:r>
+        <w:t xml:space="preserve"> but Cassandra Storage tree was ten times smaller than that of </w:t>
+      </w:r>
+      <w:proofErr w:type="spellStart"/>
+      <w:r>
+        <w:t>Ceph</w:t>
+      </w:r>
+      <w:proofErr w:type="spellEnd"/>
+      <w:r>
+        <w:t>.</w:t>
       </w:r>
     </w:p>
     <w:p/>

</xml_diff>

<commit_message>
Cassandra data was wrong in the report
</commit_message>
<xml_diff>
--- a/Report.docx
+++ b/Report.docx
@@ -1930,33 +1930,33 @@
               <w:jc w:val="center"/>
             </w:pPr>
             <w:r>
-              <w:t>1.378253</w:t>
-            </w:r>
-          </w:p>
-        </w:tc>
-        <w:tc>
-          <w:tcPr>
-            <w:tcW w:w="2394" w:type="dxa"/>
-          </w:tcPr>
-          <w:p>
-            <w:pPr>
-              <w:jc w:val="center"/>
-            </w:pPr>
-            <w:r>
-              <w:t>6.755787</w:t>
-            </w:r>
-          </w:p>
-        </w:tc>
-        <w:tc>
-          <w:tcPr>
-            <w:tcW w:w="2394" w:type="dxa"/>
-          </w:tcPr>
-          <w:p>
-            <w:pPr>
-              <w:jc w:val="center"/>
-            </w:pPr>
-            <w:r>
-              <w:t>575.999250</w:t>
+              <w:t>1.382933</w:t>
+            </w:r>
+          </w:p>
+        </w:tc>
+        <w:tc>
+          <w:tcPr>
+            <w:tcW w:w="2394" w:type="dxa"/>
+          </w:tcPr>
+          <w:p>
+            <w:pPr>
+              <w:jc w:val="center"/>
+            </w:pPr>
+            <w:r>
+              <w:t>9.271061</w:t>
+            </w:r>
+          </w:p>
+        </w:tc>
+        <w:tc>
+          <w:tcPr>
+            <w:tcW w:w="2394" w:type="dxa"/>
+          </w:tcPr>
+          <w:p>
+            <w:pPr>
+              <w:jc w:val="center"/>
+            </w:pPr>
+            <w:r>
+              <w:t>616.868399</w:t>
             </w:r>
           </w:p>
         </w:tc>
@@ -1990,33 +1990,33 @@
               <w:jc w:val="center"/>
             </w:pPr>
             <w:r>
-              <w:t>1.027119</w:t>
-            </w:r>
-          </w:p>
-        </w:tc>
-        <w:tc>
-          <w:tcPr>
-            <w:tcW w:w="2394" w:type="dxa"/>
-          </w:tcPr>
-          <w:p>
-            <w:pPr>
-              <w:jc w:val="center"/>
-            </w:pPr>
-            <w:r>
-              <w:t>5.019692</w:t>
-            </w:r>
-          </w:p>
-        </w:tc>
-        <w:tc>
-          <w:tcPr>
-            <w:tcW w:w="2394" w:type="dxa"/>
-          </w:tcPr>
-          <w:p>
-            <w:pPr>
-              <w:jc w:val="center"/>
-            </w:pPr>
-            <w:r>
-              <w:t>35.051343</w:t>
+              <w:t>1.062376</w:t>
+            </w:r>
+          </w:p>
+        </w:tc>
+        <w:tc>
+          <w:tcPr>
+            <w:tcW w:w="2394" w:type="dxa"/>
+          </w:tcPr>
+          <w:p>
+            <w:pPr>
+              <w:jc w:val="center"/>
+            </w:pPr>
+            <w:r>
+              <w:t>100.595599</w:t>
+            </w:r>
+          </w:p>
+        </w:tc>
+        <w:tc>
+          <w:tcPr>
+            <w:tcW w:w="2394" w:type="dxa"/>
+          </w:tcPr>
+          <w:p>
+            <w:pPr>
+              <w:jc w:val="center"/>
+            </w:pPr>
+            <w:r>
+              <w:t>693.121601</w:t>
             </w:r>
           </w:p>
         </w:tc>
@@ -2050,33 +2050,33 @@
               <w:jc w:val="center"/>
             </w:pPr>
             <w:r>
-              <w:t>0.888927</w:t>
-            </w:r>
-          </w:p>
-        </w:tc>
-        <w:tc>
-          <w:tcPr>
-            <w:tcW w:w="2394" w:type="dxa"/>
-          </w:tcPr>
-          <w:p>
-            <w:pPr>
-              <w:jc w:val="center"/>
-            </w:pPr>
-            <w:r>
-              <w:t>6.344912</w:t>
-            </w:r>
-          </w:p>
-        </w:tc>
-        <w:tc>
-          <w:tcPr>
-            <w:tcW w:w="2394" w:type="dxa"/>
-          </w:tcPr>
-          <w:p>
-            <w:pPr>
-              <w:jc w:val="center"/>
-            </w:pPr>
-            <w:r>
-              <w:t>68.975634</w:t>
+              <w:t>2.238156</w:t>
+            </w:r>
+          </w:p>
+        </w:tc>
+        <w:tc>
+          <w:tcPr>
+            <w:tcW w:w="2394" w:type="dxa"/>
+          </w:tcPr>
+          <w:p>
+            <w:pPr>
+              <w:jc w:val="center"/>
+            </w:pPr>
+            <w:r>
+              <w:t>109.335703</w:t>
+            </w:r>
+          </w:p>
+        </w:tc>
+        <w:tc>
+          <w:tcPr>
+            <w:tcW w:w="2394" w:type="dxa"/>
+          </w:tcPr>
+          <w:p>
+            <w:pPr>
+              <w:jc w:val="center"/>
+            </w:pPr>
+            <w:r>
+              <w:t>524.718206</w:t>
             </w:r>
           </w:p>
         </w:tc>
@@ -2110,33 +2110,33 @@
               <w:jc w:val="center"/>
             </w:pPr>
             <w:r>
-              <w:t>1.924324</w:t>
-            </w:r>
-          </w:p>
-        </w:tc>
-        <w:tc>
-          <w:tcPr>
-            <w:tcW w:w="2394" w:type="dxa"/>
-          </w:tcPr>
-          <w:p>
-            <w:pPr>
-              <w:jc w:val="center"/>
-            </w:pPr>
-            <w:r>
-              <w:t>8.417549</w:t>
-            </w:r>
-          </w:p>
-        </w:tc>
-        <w:tc>
-          <w:tcPr>
-            <w:tcW w:w="2394" w:type="dxa"/>
-          </w:tcPr>
-          <w:p>
-            <w:pPr>
-              <w:jc w:val="center"/>
-            </w:pPr>
-            <w:r>
-              <w:t>32.024492</w:t>
+              <w:t>1.212867</w:t>
+            </w:r>
+          </w:p>
+        </w:tc>
+        <w:tc>
+          <w:tcPr>
+            <w:tcW w:w="2394" w:type="dxa"/>
+          </w:tcPr>
+          <w:p>
+            <w:pPr>
+              <w:jc w:val="center"/>
+            </w:pPr>
+            <w:r>
+              <w:t>126.966050</w:t>
+            </w:r>
+          </w:p>
+        </w:tc>
+        <w:tc>
+          <w:tcPr>
+            <w:tcW w:w="2394" w:type="dxa"/>
+          </w:tcPr>
+          <w:p>
+            <w:pPr>
+              <w:jc w:val="center"/>
+            </w:pPr>
+            <w:r>
+              <w:t>609.749001</w:t>
             </w:r>
           </w:p>
         </w:tc>
@@ -2173,7 +2173,7 @@
               <w:jc w:val="center"/>
             </w:pPr>
             <w:r>
-              <w:t>1.980665</w:t>
+              <w:t>5.084731</w:t>
             </w:r>
           </w:p>
         </w:tc>
@@ -2189,7 +2189,7 @@
               <w:jc w:val="center"/>
             </w:pPr>
             <w:r>
-              <w:t>8.535870</w:t>
+              <w:t>86.186817</w:t>
             </w:r>
           </w:p>
         </w:tc>
@@ -2207,7 +2207,7 @@
               <w:tab/>
             </w:r>
             <w:r>
-              <w:t>144.664141</w:t>
+              <w:t>388.135509</w:t>
             </w:r>
           </w:p>
         </w:tc>
@@ -2260,25 +2260,6 @@
       <w:proofErr w:type="spellEnd"/>
       <w:r>
         <w:t xml:space="preserve"> storage and Cassandra Storage. </w:t>
-      </w:r>
-      <w:r>
-        <w:t xml:space="preserve">The Cassandra Storage performed equally as </w:t>
-      </w:r>
-      <w:proofErr w:type="spellStart"/>
-      <w:r>
-        <w:t>Ceph</w:t>
-      </w:r>
-      <w:proofErr w:type="spellEnd"/>
-      <w:r>
-        <w:t xml:space="preserve"> but Cassandra Storage tree was ten times smaller than that of </w:t>
-      </w:r>
-      <w:proofErr w:type="spellStart"/>
-      <w:r>
-        <w:t>Ceph</w:t>
-      </w:r>
-      <w:proofErr w:type="spellEnd"/>
-      <w:r>
-        <w:t>.</w:t>
       </w:r>
     </w:p>
     <w:p/>

</xml_diff>